<commit_message>
registro de actividades de etica
</commit_message>
<xml_diff>
--- a/Actividades/portada.docx
+++ b/Actividades/portada.docx
@@ -1,6 +1,6 @@
 
 <file path=word/document.xml><?xml version="1.0" encoding="utf-8"?>
-<w:document xmlns:wpc="http://schemas.microsoft.com/office/word/2010/wordprocessingCanvas" xmlns:cx="http://schemas.microsoft.com/office/drawing/2014/chartex" xmlns:cx1="http://schemas.microsoft.com/office/drawing/2015/9/8/chartex" xmlns:cx2="http://schemas.microsoft.com/office/drawing/2015/10/21/chartex" xmlns:cx3="http://schemas.microsoft.com/office/drawing/2016/5/9/chartex" xmlns:cx4="http://schemas.microsoft.com/office/drawing/2016/5/10/chartex" xmlns:cx5="http://schemas.microsoft.com/office/drawing/2016/5/11/chartex" xmlns:cx6="http://schemas.microsoft.com/office/drawing/2016/5/12/chartex" xmlns:cx7="http://schemas.microsoft.com/office/drawing/2016/5/13/chartex" xmlns:cx8="http://schemas.microsoft.com/office/drawing/2016/5/14/chartex" xmlns:mc="http://schemas.openxmlformats.org/markup-compatibility/2006" xmlns:aink="http://schemas.microsoft.com/office/drawing/2016/ink" xmlns:am3d="http://schemas.microsoft.com/office/drawing/2017/model3d" xmlns:o="urn:schemas-microsoft-com:office:office" xmlns:oel="http://schemas.microsoft.com/office/2019/extlst" xmlns:r="http://schemas.openxmlformats.org/officeDocument/2006/relationships" xmlns:m="http://schemas.openxmlformats.org/officeDocument/2006/math" xmlns:v="urn:schemas-microsoft-com:vml" xmlns:wp14="http://schemas.microsoft.com/office/word/2010/wordprocessingDrawing" xmlns:wp="http://schemas.openxmlformats.org/drawingml/2006/wordprocessingDrawing" xmlns:w10="urn:schemas-microsoft-com:office:word" xmlns:w="http://schemas.openxmlformats.org/wordprocessingml/2006/main" xmlns:w14="http://schemas.microsoft.com/office/word/2010/wordml" xmlns:w15="http://schemas.microsoft.com/office/word/2012/wordml" xmlns:w16cex="http://schemas.microsoft.com/office/word/2018/wordml/cex" xmlns:w16cid="http://schemas.microsoft.com/office/word/2016/wordml/cid" xmlns:w16="http://schemas.microsoft.com/office/word/2018/wordml" xmlns:w16sdtdh="http://schemas.microsoft.com/office/word/2020/wordml/sdtdatahash" xmlns:w16se="http://schemas.microsoft.com/office/word/2015/wordml/symex" xmlns:wpg="http://schemas.microsoft.com/office/word/2010/wordprocessingGroup" xmlns:wpi="http://schemas.microsoft.com/office/word/2010/wordprocessingInk" xmlns:wne="http://schemas.microsoft.com/office/word/2006/wordml" xmlns:wps="http://schemas.microsoft.com/office/word/2010/wordprocessingShape" mc:Ignorable="w14 w15 w16se w16cid w16 w16cex w16sdtdh wp14">
+<w:document xmlns:wpc="http://schemas.microsoft.com/office/word/2010/wordprocessingCanvas" xmlns:cx="http://schemas.microsoft.com/office/drawing/2014/chartex" xmlns:cx1="http://schemas.microsoft.com/office/drawing/2015/9/8/chartex" xmlns:cx2="http://schemas.microsoft.com/office/drawing/2015/10/21/chartex" xmlns:cx3="http://schemas.microsoft.com/office/drawing/2016/5/9/chartex" xmlns:cx4="http://schemas.microsoft.com/office/drawing/2016/5/10/chartex" xmlns:cx5="http://schemas.microsoft.com/office/drawing/2016/5/11/chartex" xmlns:cx6="http://schemas.microsoft.com/office/drawing/2016/5/12/chartex" xmlns:cx7="http://schemas.microsoft.com/office/drawing/2016/5/13/chartex" xmlns:cx8="http://schemas.microsoft.com/office/drawing/2016/5/14/chartex" xmlns:mc="http://schemas.openxmlformats.org/markup-compatibility/2006" xmlns:aink="http://schemas.microsoft.com/office/drawing/2016/ink" xmlns:am3d="http://schemas.microsoft.com/office/drawing/2017/model3d" xmlns:o="urn:schemas-microsoft-com:office:office" xmlns:r="http://schemas.openxmlformats.org/officeDocument/2006/relationships" xmlns:m="http://schemas.openxmlformats.org/officeDocument/2006/math" xmlns:v="urn:schemas-microsoft-com:vml" xmlns:wp14="http://schemas.microsoft.com/office/word/2010/wordprocessingDrawing" xmlns:wp="http://schemas.openxmlformats.org/drawingml/2006/wordprocessingDrawing" xmlns:w10="urn:schemas-microsoft-com:office:word" xmlns:w="http://schemas.openxmlformats.org/wordprocessingml/2006/main" xmlns:w14="http://schemas.microsoft.com/office/word/2010/wordml" xmlns:w15="http://schemas.microsoft.com/office/word/2012/wordml" xmlns:w16cid="http://schemas.microsoft.com/office/word/2016/wordml/cid" xmlns:w16se="http://schemas.microsoft.com/office/word/2015/wordml/symex" xmlns:wpg="http://schemas.microsoft.com/office/word/2010/wordprocessingGroup" xmlns:wpi="http://schemas.microsoft.com/office/word/2010/wordprocessingInk" xmlns:wne="http://schemas.microsoft.com/office/word/2006/wordml" xmlns:wps="http://schemas.microsoft.com/office/word/2010/wordprocessingShape" mc:Ignorable="w14 w15 w16se w16cid wp14">
   <w:body>
     <w:p>
       <w:pPr>
@@ -14,39 +14,23 @@
       <w:bookmarkStart w:id="1" w:name="_Hlk158038233"/>
       <w:r>
         <w:rPr>
-          <w:sz w:val="56"/>
-          <w:szCs w:val="56"/>
-        </w:rPr>
-        <w:t>DISEÑO DE INTERFAZ GRÁFICA Y CONCEPTOS DE CALIDAD DE SOFTWARE</w:t>
-      </w:r>
-    </w:p>
-    <w:p>
-      <w:pPr>
-        <w:jc w:val="center"/>
-        <w:rPr>
-          <w:sz w:val="56"/>
-          <w:szCs w:val="56"/>
-        </w:rPr>
-      </w:pPr>
-      <w:r>
-        <w:rPr>
           <w:noProof/>
           <w:sz w:val="56"/>
           <w:szCs w:val="56"/>
         </w:rPr>
         <w:drawing>
-          <wp:anchor distT="0" distB="0" distL="114300" distR="114300" simplePos="0" relativeHeight="251659264" behindDoc="0" locked="0" layoutInCell="1" allowOverlap="1" wp14:anchorId="35ED2A36" wp14:editId="383CBEE9">
+          <wp:anchor distT="0" distB="0" distL="114300" distR="114300" simplePos="0" relativeHeight="251658240" behindDoc="0" locked="0" layoutInCell="1" allowOverlap="1" wp14:anchorId="6B2FDEA8" wp14:editId="2A69AB6C">
             <wp:simplePos x="0" y="0"/>
             <wp:positionH relativeFrom="margin">
               <wp:align>center</wp:align>
             </wp:positionH>
             <wp:positionV relativeFrom="paragraph">
-              <wp:posOffset>539750</wp:posOffset>
+              <wp:posOffset>1729105</wp:posOffset>
             </wp:positionV>
-            <wp:extent cx="1886280" cy="1847850"/>
+            <wp:extent cx="2021840" cy="1981200"/>
             <wp:effectExtent l="0" t="0" r="0" b="0"/>
             <wp:wrapTopAndBottom/>
-            <wp:docPr id="5" name="Imagen 5"/>
+            <wp:docPr id="1" name="Imagen 1"/>
             <wp:cNvGraphicFramePr>
               <a:graphicFrameLocks xmlns:a="http://schemas.openxmlformats.org/drawingml/2006/main" noChangeAspect="1"/>
             </wp:cNvGraphicFramePr>
@@ -54,42 +38,48 @@
               <a:graphicData uri="http://schemas.openxmlformats.org/drawingml/2006/picture">
                 <pic:pic xmlns:pic="http://schemas.openxmlformats.org/drawingml/2006/picture">
                   <pic:nvPicPr>
-                    <pic:cNvPr id="0" name="Picture 1"/>
-                    <pic:cNvPicPr>
-                      <a:picLocks noChangeAspect="1" noChangeArrowheads="1"/>
-                    </pic:cNvPicPr>
+                    <pic:cNvPr id="1" name="logoSENA.png"/>
+                    <pic:cNvPicPr/>
                   </pic:nvPicPr>
                   <pic:blipFill>
-                    <a:blip r:embed="rId4" cstate="print">
+                    <a:blip r:embed="rId4">
                       <a:extLst>
                         <a:ext uri="{28A0092B-C50C-407E-A947-70E740481C1C}">
                           <a14:useLocalDpi xmlns:a14="http://schemas.microsoft.com/office/drawing/2010/main" val="0"/>
                         </a:ext>
                       </a:extLst>
                     </a:blip>
-                    <a:srcRect/>
                     <a:stretch>
                       <a:fillRect/>
                     </a:stretch>
                   </pic:blipFill>
-                  <pic:spPr bwMode="auto">
+                  <pic:spPr>
                     <a:xfrm>
                       <a:off x="0" y="0"/>
-                      <a:ext cx="1886280" cy="1847850"/>
+                      <a:ext cx="2021840" cy="1981200"/>
                     </a:xfrm>
                     <a:prstGeom prst="rect">
                       <a:avLst/>
                     </a:prstGeom>
-                    <a:noFill/>
-                    <a:ln>
-                      <a:noFill/>
-                    </a:ln>
                   </pic:spPr>
                 </pic:pic>
               </a:graphicData>
             </a:graphic>
+            <wp14:sizeRelH relativeFrom="margin">
+              <wp14:pctWidth>0</wp14:pctWidth>
+            </wp14:sizeRelH>
+            <wp14:sizeRelV relativeFrom="margin">
+              <wp14:pctHeight>0</wp14:pctHeight>
+            </wp14:sizeRelV>
           </wp:anchor>
         </w:drawing>
+      </w:r>
+      <w:r>
+        <w:rPr>
+          <w:sz w:val="56"/>
+          <w:szCs w:val="56"/>
+        </w:rPr>
+        <w:t>DISEÑO DE INTERFAZ GRÁFICA Y CONCEPTOS DE CALIDAD DE SOFTWARE</w:t>
       </w:r>
     </w:p>
     <w:p>
@@ -99,6 +89,8 @@
           <w:szCs w:val="56"/>
         </w:rPr>
       </w:pPr>
+      <w:bookmarkStart w:id="2" w:name="_GoBack"/>
+      <w:bookmarkEnd w:id="2"/>
     </w:p>
     <w:p>
       <w:pPr>
@@ -204,7 +196,7 @@
 </file>
 
 <file path=word/styles.xml><?xml version="1.0" encoding="utf-8"?>
-<w:styles xmlns:mc="http://schemas.openxmlformats.org/markup-compatibility/2006" xmlns:r="http://schemas.openxmlformats.org/officeDocument/2006/relationships" xmlns:w="http://schemas.openxmlformats.org/wordprocessingml/2006/main" xmlns:w14="http://schemas.microsoft.com/office/word/2010/wordml" xmlns:w15="http://schemas.microsoft.com/office/word/2012/wordml" xmlns:w16cex="http://schemas.microsoft.com/office/word/2018/wordml/cex" xmlns:w16cid="http://schemas.microsoft.com/office/word/2016/wordml/cid" xmlns:w16="http://schemas.microsoft.com/office/word/2018/wordml" xmlns:w16sdtdh="http://schemas.microsoft.com/office/word/2020/wordml/sdtdatahash" xmlns:w16se="http://schemas.microsoft.com/office/word/2015/wordml/symex" mc:Ignorable="w14 w15 w16se w16cid w16 w16cex w16sdtdh">
+<w:styles xmlns:mc="http://schemas.openxmlformats.org/markup-compatibility/2006" xmlns:r="http://schemas.openxmlformats.org/officeDocument/2006/relationships" xmlns:w="http://schemas.openxmlformats.org/wordprocessingml/2006/main" xmlns:w14="http://schemas.microsoft.com/office/word/2010/wordml" xmlns:w15="http://schemas.microsoft.com/office/word/2012/wordml" xmlns:w16cid="http://schemas.microsoft.com/office/word/2016/wordml/cid" xmlns:w16se="http://schemas.microsoft.com/office/word/2015/wordml/symex" mc:Ignorable="w14 w15 w16se w16cid">
   <w:docDefaults>
     <w:rPrDefault>
       <w:rPr>

</xml_diff>